<commit_message>
working on project and introduction
</commit_message>
<xml_diff>
--- a/projekt_sablona.docx
+++ b/projekt_sablona.docx
@@ -1866,13 +1866,7 @@
         <w:rPr>
           <w:w w:val="105"/>
         </w:rPr>
-        <w:t>Ochrana zdravotnických zařízení proti útokům od pacientů</w:t>
-      </w:r>
-      <w:r>
-        <w:rPr>
-          <w:w w:val="105"/>
-        </w:rPr>
-        <w:t>“</w:t>
+        <w:t>Ochrana zdravotnických zařízení proti útokům od pacientů“</w:t>
       </w:r>
       <w:r>
         <w:t xml:space="preserve"> </w:t>
@@ -2592,12 +2586,6 @@
           <w:color w:val="FF0000"/>
         </w:rPr>
       </w:pPr>
-      <w:r>
-        <w:rPr>
-          <w:color w:val="FF0000"/>
-        </w:rPr>
-        <w:t xml:space="preserve">Rád/a bych poděkoval/a… </w:t>
-      </w:r>
     </w:p>
     <w:p>
       <w:pPr>
@@ -2607,19 +2595,16 @@
         </w:rPr>
       </w:pPr>
       <w:r>
-        <w:rPr>
-          <w:highlight w:val="green"/>
-        </w:rPr>
-        <w:t xml:space="preserve">Poděkování je nepovinné, ale obvyklé. </w:t>
-      </w:r>
-      <w:r>
-        <w:rPr>
-          <w:highlight w:val="green"/>
-        </w:rPr>
-        <w:t>Vedoucímu práce se zpravidla děkuje, oponentovi zásadně ne. Poraďte se s vedoucím práce, zda by nebylo vhodné uvést v poděkování číslo grantu, ze kterého byla práce podpořena.</w:t>
-      </w:r>
-      <w:r>
-        <w:t xml:space="preserve"> </w:t>
+        <w:t xml:space="preserve">Rád bych poděkoval paní doktorce za možnost pracovat na tomto </w:t>
+      </w:r>
+      <w:r>
+        <w:t>projektu</w:t>
+      </w:r>
+      <w:r>
+        <w:t xml:space="preserve"> pod jejím vedením.</w:t>
+      </w:r>
+      <w:r>
+        <w:t xml:space="preserve"> Tento projekt mi umožnil se zaměřit na každodenní problematiku kybernetické bezpečnosti v nemocnic před pacianty a za to jsem jí  vděčný.</w:t>
       </w:r>
       <w:r>
         <w:br w:type="page"/>
@@ -4440,343 +4425,6 @@
       </w:r>
     </w:p>
     <w:p>
-      <w:r>
-        <w:rPr>
-          <w:highlight w:val="green"/>
-        </w:rPr>
-        <w:t>Za seznam zkratek může být umístěn také seznam obrázků a seznam tabulek. Tyto seznamy se doporučuje uvádět pouze v případě velkého množství obrázků a tabulek v práci.</w:t>
-      </w:r>
-    </w:p>
-    <w:p>
-      <w:pPr>
-        <w:pStyle w:val="Heading4"/>
-      </w:pPr>
-      <w:r>
-        <w:t>Seznam symbolů</w:t>
-      </w:r>
-    </w:p>
-    <w:tbl>
-      <w:tblPr>
-        <w:tblStyle w:val="Mkatabulky13"/>
-        <w:tblW w:w="0" w:type="auto"/>
-        <w:tblBorders>
-          <w:top w:val="none" w:sz="0" w:space="0" w:color="auto"/>
-          <w:left w:val="none" w:sz="0" w:space="0" w:color="auto"/>
-          <w:bottom w:val="none" w:sz="0" w:space="0" w:color="auto"/>
-          <w:right w:val="none" w:sz="0" w:space="0" w:color="auto"/>
-          <w:insideH w:val="none" w:sz="0" w:space="0" w:color="auto"/>
-          <w:insideV w:val="none" w:sz="0" w:space="0" w:color="auto"/>
-        </w:tblBorders>
-        <w:tblLayout w:type="fixed"/>
-        <w:tblLook w:val="04A0" w:firstRow="1" w:lastRow="0" w:firstColumn="1" w:lastColumn="0" w:noHBand="0" w:noVBand="1"/>
-      </w:tblPr>
-      <w:tblGrid>
-        <w:gridCol w:w="1559"/>
-        <w:gridCol w:w="1560"/>
-        <w:gridCol w:w="5384"/>
-      </w:tblGrid>
-      <w:tr>
-        <w:tc>
-          <w:tcPr>
-            <w:tcW w:w="1559" w:type="dxa"/>
-            <w:tcBorders>
-              <w:top w:val="single" w:sz="12" w:space="0" w:color="auto"/>
-              <w:bottom w:val="single" w:sz="12" w:space="0" w:color="auto"/>
-            </w:tcBorders>
-          </w:tcPr>
-          <w:p>
-            <w:pPr>
-              <w:pStyle w:val="Tabulka"/>
-              <w:jc w:val="left"/>
-            </w:pPr>
-            <w:r>
-              <w:t>Symbol</w:t>
-            </w:r>
-          </w:p>
-        </w:tc>
-        <w:tc>
-          <w:tcPr>
-            <w:tcW w:w="1560" w:type="dxa"/>
-            <w:tcBorders>
-              <w:top w:val="single" w:sz="12" w:space="0" w:color="auto"/>
-              <w:bottom w:val="single" w:sz="12" w:space="0" w:color="auto"/>
-            </w:tcBorders>
-          </w:tcPr>
-          <w:p>
-            <w:pPr>
-              <w:pStyle w:val="Tabulka"/>
-              <w:tabs>
-                <w:tab w:val="left" w:pos="204"/>
-                <w:tab w:val="center" w:pos="672"/>
-              </w:tabs>
-              <w:jc w:val="left"/>
-            </w:pPr>
-            <w:r>
-              <w:t>Jednotka</w:t>
-            </w:r>
-          </w:p>
-        </w:tc>
-        <w:tc>
-          <w:tcPr>
-            <w:tcW w:w="5384" w:type="dxa"/>
-            <w:tcBorders>
-              <w:top w:val="single" w:sz="12" w:space="0" w:color="auto"/>
-              <w:bottom w:val="single" w:sz="12" w:space="0" w:color="auto"/>
-            </w:tcBorders>
-          </w:tcPr>
-          <w:p>
-            <w:pPr>
-              <w:pStyle w:val="Tabulka"/>
-              <w:jc w:val="left"/>
-            </w:pPr>
-            <w:r>
-              <w:t>Význam</w:t>
-            </w:r>
-          </w:p>
-        </w:tc>
-      </w:tr>
-      <w:tr>
-        <w:tc>
-          <w:tcPr>
-            <w:tcW w:w="1559" w:type="dxa"/>
-            <w:tcBorders>
-              <w:top w:val="single" w:sz="12" w:space="0" w:color="auto"/>
-            </w:tcBorders>
-          </w:tcPr>
-          <w:p>
-            <w:pPr>
-              <w:pStyle w:val="Tabulka"/>
-              <w:jc w:val="left"/>
-              <w:rPr>
-                <w:color w:val="FF0000"/>
-              </w:rPr>
-            </w:pPr>
-            <w:r>
-              <w:rPr>
-                <w:i/>
-                <w:color w:val="FF0000"/>
-              </w:rPr>
-              <w:t>CDP</w:t>
-            </w:r>
-            <w:r>
-              <w:rPr>
-                <w:color w:val="FF0000"/>
-                <w:vertAlign w:val="subscript"/>
-              </w:rPr>
-              <w:t>end</w:t>
-            </w:r>
-          </w:p>
-        </w:tc>
-        <w:tc>
-          <w:tcPr>
-            <w:tcW w:w="1560" w:type="dxa"/>
-            <w:tcBorders>
-              <w:top w:val="single" w:sz="12" w:space="0" w:color="auto"/>
-            </w:tcBorders>
-          </w:tcPr>
-          <w:p>
-            <w:pPr>
-              <w:pStyle w:val="Tabulka"/>
-              <w:jc w:val="left"/>
-              <w:rPr>
-                <w:color w:val="FF0000"/>
-              </w:rPr>
-            </w:pPr>
-            <w:r>
-              <w:rPr>
-                <w:color w:val="FF0000"/>
-              </w:rPr>
-              <w:t>cmH</w:t>
-            </w:r>
-            <w:r>
-              <w:rPr>
-                <w:color w:val="FF0000"/>
-                <w:vertAlign w:val="subscript"/>
-              </w:rPr>
-              <w:t>2</w:t>
-            </w:r>
-            <w:r>
-              <w:rPr>
-                <w:color w:val="FF0000"/>
-              </w:rPr>
-              <w:t>O</w:t>
-            </w:r>
-          </w:p>
-        </w:tc>
-        <w:tc>
-          <w:tcPr>
-            <w:tcW w:w="5384" w:type="dxa"/>
-            <w:tcBorders>
-              <w:top w:val="single" w:sz="12" w:space="0" w:color="auto"/>
-            </w:tcBorders>
-          </w:tcPr>
-          <w:p>
-            <w:pPr>
-              <w:pStyle w:val="Tabulka"/>
-              <w:jc w:val="left"/>
-              <w:rPr>
-                <w:color w:val="FF0000"/>
-              </w:rPr>
-            </w:pPr>
-            <w:r>
-              <w:rPr>
-                <w:color w:val="FF0000"/>
-              </w:rPr>
-              <w:t>Střední distenzní tlak po ustálení přechodového děje</w:t>
-            </w:r>
-          </w:p>
-        </w:tc>
-      </w:tr>
-      <w:tr>
-        <w:tc>
-          <w:tcPr>
-            <w:tcW w:w="1559" w:type="dxa"/>
-          </w:tcPr>
-          <w:p>
-            <w:pPr>
-              <w:pStyle w:val="Tabulka"/>
-              <w:jc w:val="left"/>
-              <w:rPr>
-                <w:color w:val="FF0000"/>
-              </w:rPr>
-            </w:pPr>
-            <w:r>
-              <w:rPr>
-                <w:i/>
-                <w:color w:val="FF0000"/>
-              </w:rPr>
-              <w:t>f</w:t>
-            </w:r>
-            <w:r>
-              <w:rPr>
-                <w:color w:val="FF0000"/>
-                <w:vertAlign w:val="subscript"/>
-              </w:rPr>
-              <w:t>HFO</w:t>
-            </w:r>
-          </w:p>
-        </w:tc>
-        <w:tc>
-          <w:tcPr>
-            <w:tcW w:w="1560" w:type="dxa"/>
-          </w:tcPr>
-          <w:p>
-            <w:pPr>
-              <w:pStyle w:val="Tabulka"/>
-              <w:jc w:val="left"/>
-              <w:rPr>
-                <w:color w:val="FF0000"/>
-              </w:rPr>
-            </w:pPr>
-            <w:r>
-              <w:rPr>
-                <w:color w:val="FF0000"/>
-              </w:rPr>
-              <w:t>Hz</w:t>
-            </w:r>
-          </w:p>
-        </w:tc>
-        <w:tc>
-          <w:tcPr>
-            <w:tcW w:w="5384" w:type="dxa"/>
-          </w:tcPr>
-          <w:p>
-            <w:pPr>
-              <w:pStyle w:val="Tabulka"/>
-              <w:jc w:val="left"/>
-              <w:rPr>
-                <w:color w:val="FF0000"/>
-              </w:rPr>
-            </w:pPr>
-            <w:r>
-              <w:rPr>
-                <w:color w:val="FF0000"/>
-              </w:rPr>
-              <w:t>Frekvence vysokofrekvenčních oscilací</w:t>
-            </w:r>
-          </w:p>
-        </w:tc>
-      </w:tr>
-      <w:tr>
-        <w:tc>
-          <w:tcPr>
-            <w:tcW w:w="1559" w:type="dxa"/>
-            <w:tcBorders>
-              <w:bottom w:val="single" w:sz="12" w:space="0" w:color="auto"/>
-            </w:tcBorders>
-          </w:tcPr>
-          <w:p>
-            <w:pPr>
-              <w:pStyle w:val="Tabulka"/>
-              <w:jc w:val="left"/>
-              <w:rPr>
-                <w:i/>
-                <w:color w:val="FF0000"/>
-              </w:rPr>
-            </w:pPr>
-            <w:r>
-              <w:rPr>
-                <w:i/>
-                <w:color w:val="FF0000"/>
-              </w:rPr>
-              <w:t>N</w:t>
-            </w:r>
-          </w:p>
-        </w:tc>
-        <w:tc>
-          <w:tcPr>
-            <w:tcW w:w="1560" w:type="dxa"/>
-            <w:tcBorders>
-              <w:bottom w:val="single" w:sz="12" w:space="0" w:color="auto"/>
-            </w:tcBorders>
-          </w:tcPr>
-          <w:p>
-            <w:pPr>
-              <w:pStyle w:val="Tabulka"/>
-              <w:jc w:val="left"/>
-              <w:rPr>
-                <w:color w:val="FF0000"/>
-              </w:rPr>
-            </w:pPr>
-            <w:r>
-              <w:rPr>
-                <w:color w:val="FF0000"/>
-              </w:rPr>
-              <w:t>1/s</w:t>
-            </w:r>
-          </w:p>
-        </w:tc>
-        <w:tc>
-          <w:tcPr>
-            <w:tcW w:w="5384" w:type="dxa"/>
-            <w:tcBorders>
-              <w:bottom w:val="single" w:sz="12" w:space="0" w:color="auto"/>
-            </w:tcBorders>
-          </w:tcPr>
-          <w:p>
-            <w:pPr>
-              <w:pStyle w:val="Tabulka"/>
-              <w:jc w:val="left"/>
-              <w:rPr>
-                <w:color w:val="FF0000"/>
-              </w:rPr>
-            </w:pPr>
-            <w:r>
-              <w:rPr>
-                <w:color w:val="FF0000"/>
-              </w:rPr>
-              <w:t>Parametr dolnopropustního filtru připojeného k PID regulátoru</w:t>
-            </w:r>
-          </w:p>
-        </w:tc>
-      </w:tr>
-    </w:tbl>
-    <w:p>
-      <w:pPr>
-        <w:pStyle w:val="Tabulka-poznmka"/>
-      </w:pPr>
-    </w:p>
-    <w:p>
       <w:pPr>
         <w:pStyle w:val="Heading4"/>
       </w:pPr>
@@ -4924,6 +4572,11 @@
               <w:t>PID</w:t>
             </w:r>
           </w:p>
+          <w:p>
+            <w:pPr>
+              <w:ind w:firstLine="0"/>
+            </w:pPr>
+          </w:p>
         </w:tc>
         <w:tc>
           <w:tcPr>
@@ -4947,6 +4600,11 @@
               <w:t>Proporcionálně-integračně-derivační</w:t>
             </w:r>
           </w:p>
+          <w:p>
+            <w:pPr>
+              <w:ind w:firstLine="0"/>
+            </w:pPr>
+          </w:p>
         </w:tc>
       </w:tr>
     </w:tbl>
@@ -4988,22 +4646,7 @@
         <w:pStyle w:val="Normlnbezodsazen"/>
       </w:pPr>
       <w:r>
-        <w:rPr>
-          <w:highlight w:val="yellow"/>
-        </w:rPr>
-        <w:t>Úvod obsahuje nejprve stručný obecný úvod do řešené problematiky (definuje oblast, kterou se práce zabývá, uvádí motivaci apod</w:t>
-      </w:r>
-      <w:r>
-        <w:rPr>
-          <w:highlight w:val="yellow"/>
-        </w:rPr>
-        <w:t>.)</w:t>
-      </w:r>
-      <w:r>
-        <w:rPr>
-          <w:highlight w:val="yellow"/>
-        </w:rPr>
-        <w:t>. Obecný úvod má svým rozsahem tvořit velmi malou část celé práce.</w:t>
+        <w:t>V našem každodenním životě jsou určité situace kdy se dostanem do zdravotních zařízení a i v nich je potřeba řešit otázku kybernetického zabezpečení.</w:t>
       </w:r>
     </w:p>
     <w:p>
@@ -5408,369 +5051,109 @@
     <w:p>
       <w:pPr>
         <w:rPr>
-          <w:highlight w:val="green"/>
-        </w:rPr>
-      </w:pPr>
-      <w:r>
-        <w:rPr>
-          <w:highlight w:val="green"/>
-        </w:rPr>
-        <w:t>V případě, že text obsahuje matematický vzorec, na který se bude text později od</w:t>
-      </w:r>
-      <w:r>
-        <w:rPr>
-          <w:highlight w:val="green"/>
-        </w:rPr>
-        <w:t>kazovat</w:t>
-      </w:r>
-      <w:r>
-        <w:rPr>
-          <w:highlight w:val="green"/>
-        </w:rPr>
-        <w:t>,</w:t>
-      </w:r>
-      <w:r>
-        <w:rPr>
-          <w:highlight w:val="green"/>
-        </w:rPr>
-        <w:t xml:space="preserve"> uvádějte vzorec na samostatném řádku</w:t>
-      </w:r>
-      <w:r>
-        <w:rPr>
-          <w:highlight w:val="green"/>
-        </w:rPr>
-        <w:t>, vycentrovaný na střed řádku</w:t>
-      </w:r>
-      <w:r>
-        <w:rPr>
-          <w:highlight w:val="green"/>
-        </w:rPr>
-        <w:t xml:space="preserve"> a s číslem, které udává pořadí </w:t>
-      </w:r>
-      <w:r>
-        <w:rPr>
-          <w:highlight w:val="green"/>
-        </w:rPr>
-        <w:t>mezi číslovanými vzorci</w:t>
-      </w:r>
-      <w:r>
-        <w:rPr>
-          <w:highlight w:val="green"/>
-        </w:rPr>
-        <w:t xml:space="preserve"> v kapitole, jako je tomu v příkladu vztahu pro elektrický odpor</w:t>
-      </w:r>
-    </w:p>
-    <w:p>
-      <w:pPr>
-        <w:pStyle w:val="Vzorec"/>
-        <w:rPr>
-          <w:highlight w:val="green"/>
-        </w:rPr>
-      </w:pPr>
-      <w:r>
-        <w:rPr>
-          <w:highlight w:val="green"/>
-        </w:rPr>
-        <w:tab/>
-      </w:r>
-      <w:r>
-        <w:rPr>
-          <w:noProof/>
-          <w:position w:val="-24"/>
-          <w:highlight w:val="green"/>
-        </w:rPr>
-        <w:object w:dxaOrig="700" w:dyaOrig="620" w14:anchorId="1446ACD8">
-          <v:shapetype id="_x0000_t75" coordsize="21600,21600" o:spt="75" o:preferrelative="t" path="m@4@5l@4@11@9@11@9@5xe" filled="f" stroked="f">
-            <v:stroke joinstyle="miter"/>
-            <v:formulas>
-              <v:f eqn="if lineDrawn pixelLineWidth 0"/>
-              <v:f eqn="sum @0 1 0"/>
-              <v:f eqn="sum 0 0 @1"/>
-              <v:f eqn="prod @2 1 2"/>
-              <v:f eqn="prod @3 21600 pixelWidth"/>
-              <v:f eqn="prod @3 21600 pixelHeight"/>
-              <v:f eqn="sum @0 0 1"/>
-              <v:f eqn="prod @6 1 2"/>
-              <v:f eqn="prod @7 21600 pixelWidth"/>
-              <v:f eqn="sum @8 21600 0"/>
-              <v:f eqn="prod @7 21600 pixelHeight"/>
-              <v:f eqn="sum @10 21600 0"/>
-            </v:formulas>
-            <v:path o:extrusionok="f" gradientshapeok="t" o:connecttype="rect"/>
-            <o:lock v:ext="edit" aspectratio="t"/>
-          </v:shapetype>
-          <v:shape id="_x0000_i1025" type="#_x0000_t75" alt="" style="width:36.6pt;height:31.2pt;mso-width-percent:0;mso-height-percent:0;mso-width-percent:0;mso-height-percent:0" o:ole="">
-            <v:imagedata r:id="rId19" o:title=""/>
-          </v:shape>
-          <o:OLEObject Type="Embed" ProgID="Equation.DSMT4" ShapeID="_x0000_i1025" DrawAspect="Content" ObjectID="_1730890253" r:id="rId20"/>
-        </w:object>
-      </w:r>
-      <w:r>
-        <w:rPr>
-          <w:highlight w:val="green"/>
-        </w:rPr>
-        <w:t>,</w:t>
-      </w:r>
-      <w:r>
-        <w:rPr>
-          <w:highlight w:val="green"/>
-        </w:rPr>
-        <w:tab/>
-        <w:t>(</w:t>
-      </w:r>
-      <w:r>
-        <w:rPr>
-          <w:highlight w:val="green"/>
-        </w:rPr>
-        <w:t>2</w:t>
-      </w:r>
-      <w:r>
-        <w:rPr>
-          <w:highlight w:val="green"/>
-        </w:rPr>
-        <w:t>.</w:t>
-      </w:r>
-      <w:r>
-        <w:rPr>
-          <w:highlight w:val="green"/>
-        </w:rPr>
-        <w:t>1</w:t>
-      </w:r>
-      <w:r>
-        <w:rPr>
-          <w:highlight w:val="green"/>
-        </w:rPr>
-        <w:t>)</w:t>
-      </w:r>
-    </w:p>
-    <w:p>
-      <w:pPr>
-        <w:pStyle w:val="Normlnbezodsazen"/>
-        <w:rPr>
-          <w:highlight w:val="green"/>
-        </w:rPr>
-        <w:sectPr>
-          <w:pgSz w:w="11906" w:h="16838" w:code="9"/>
-          <w:pgMar w:top="1418" w:right="1418" w:bottom="1418" w:left="1418" w:header="709" w:footer="709" w:gutter="567"/>
-          <w:cols w:space="708"/>
-          <w:docGrid w:linePitch="360"/>
-        </w:sectPr>
-      </w:pPr>
-      <w:r>
-        <w:rPr>
-          <w:highlight w:val="green"/>
-        </w:rPr>
-        <w:t xml:space="preserve">kde </w:t>
-      </w:r>
-      <w:r>
-        <w:rPr>
-          <w:i/>
-          <w:highlight w:val="green"/>
-        </w:rPr>
-        <w:t>U</w:t>
-      </w:r>
-      <w:r>
-        <w:rPr>
-          <w:highlight w:val="green"/>
-        </w:rPr>
-        <w:t xml:space="preserve"> </w:t>
-      </w:r>
-      <w:r>
-        <w:rPr>
-          <w:highlight w:val="green"/>
-        </w:rPr>
-        <w:t xml:space="preserve">je </w:t>
-      </w:r>
-      <w:r>
-        <w:rPr>
-          <w:highlight w:val="green"/>
-        </w:rPr>
-        <w:t xml:space="preserve">napětí </w:t>
-      </w:r>
-      <w:r>
-        <w:rPr>
-          <w:highlight w:val="green"/>
-        </w:rPr>
-        <w:t>a</w:t>
-      </w:r>
-      <w:r>
-        <w:rPr>
-          <w:highlight w:val="green"/>
-        </w:rPr>
-        <w:t xml:space="preserve"> </w:t>
-      </w:r>
-      <w:r>
-        <w:rPr>
-          <w:i/>
-          <w:highlight w:val="green"/>
-        </w:rPr>
-        <w:t>I</w:t>
-      </w:r>
-      <w:r>
-        <w:rPr>
-          <w:highlight w:val="green"/>
-        </w:rPr>
-        <w:t xml:space="preserve"> je </w:t>
-      </w:r>
-      <w:r>
-        <w:rPr>
-          <w:highlight w:val="green"/>
-        </w:rPr>
-        <w:t>proud</w:t>
-      </w:r>
-      <w:r>
-        <w:rPr>
-          <w:highlight w:val="green"/>
-        </w:rPr>
-        <w:t>.</w:t>
-      </w:r>
-      <w:r>
-        <w:rPr>
-          <w:highlight w:val="green"/>
-        </w:rPr>
-        <w:t xml:space="preserve"> Pokud je vzorec součástí věty, </w:t>
-      </w:r>
-      <w:r>
-        <w:rPr>
-          <w:highlight w:val="green"/>
-        </w:rPr>
-        <w:t xml:space="preserve">jako v předchozím vztahu (2.1), </w:t>
-      </w:r>
-      <w:r>
-        <w:rPr>
-          <w:highlight w:val="green"/>
-        </w:rPr>
-        <w:t>pokračujte za ním textem bez odsazení nového odstavce.</w:t>
-      </w:r>
-      <w:r>
-        <w:rPr>
-          <w:highlight w:val="green"/>
-        </w:rPr>
-        <w:t xml:space="preserve"> V programu </w:t>
-      </w:r>
-      <w:r>
-        <w:rPr>
-          <w:i/>
-          <w:highlight w:val="green"/>
-        </w:rPr>
-        <w:t>Microsoft Word</w:t>
-      </w:r>
-      <w:r>
-        <w:rPr>
-          <w:highlight w:val="green"/>
-        </w:rPr>
-        <w:t xml:space="preserve"> doporučujeme pro sazbu vzorců a matematických symbolů </w:t>
-      </w:r>
-      <w:r>
-        <w:rPr>
-          <w:highlight w:val="green"/>
-        </w:rPr>
-        <w:t xml:space="preserve">namísto příkazu </w:t>
-      </w:r>
-      <w:r>
-        <w:rPr>
-          <w:i/>
-          <w:highlight w:val="green"/>
-        </w:rPr>
-        <w:t>Vložit rovnici</w:t>
-      </w:r>
-      <w:r>
-        <w:rPr>
-          <w:highlight w:val="green"/>
-        </w:rPr>
-        <w:t xml:space="preserve"> </w:t>
-      </w:r>
-      <w:r>
-        <w:rPr>
-          <w:highlight w:val="green"/>
-        </w:rPr>
-        <w:t xml:space="preserve">používat </w:t>
-      </w:r>
-      <w:r>
-        <w:rPr>
-          <w:i/>
-          <w:highlight w:val="green"/>
-        </w:rPr>
-        <w:t>Editor rovnic</w:t>
-      </w:r>
-      <w:r>
-        <w:rPr>
-          <w:highlight w:val="green"/>
-        </w:rPr>
-        <w:t xml:space="preserve"> (</w:t>
-      </w:r>
-      <w:r>
-        <w:rPr>
-          <w:i/>
-          <w:highlight w:val="green"/>
-        </w:rPr>
-        <w:t>Vložit</w:t>
-      </w:r>
-      <w:r>
-        <w:rPr>
-          <w:highlight w:val="green"/>
-        </w:rPr>
-        <w:t>\</w:t>
-      </w:r>
-      <w:r>
-        <w:rPr>
-          <w:i/>
-          <w:highlight w:val="green"/>
-        </w:rPr>
-        <w:t>Objekt</w:t>
-      </w:r>
-      <w:r>
-        <w:rPr>
-          <w:i/>
-          <w:highlight w:val="green"/>
-        </w:rPr>
-        <w:t>\</w:t>
-      </w:r>
-      <w:r>
-        <w:rPr>
-          <w:i/>
-          <w:highlight w:val="green"/>
-        </w:rPr>
-        <w:t>Editor rovnic 3.0</w:t>
-      </w:r>
-      <w:r>
-        <w:rPr>
-          <w:highlight w:val="green"/>
-        </w:rPr>
-        <w:t>)</w:t>
-      </w:r>
-      <w:r>
-        <w:rPr>
-          <w:highlight w:val="green"/>
-        </w:rPr>
-        <w:t xml:space="preserve"> nebo doplněk </w:t>
-      </w:r>
-      <w:r>
-        <w:rPr>
-          <w:i/>
-          <w:highlight w:val="green"/>
-        </w:rPr>
-        <w:t>MathType</w:t>
-      </w:r>
-      <w:r>
-        <w:rPr>
-          <w:highlight w:val="green"/>
-        </w:rPr>
-        <w:t xml:space="preserve">, který je ve verzi </w:t>
-      </w:r>
-      <w:r>
-        <w:rPr>
-          <w:i/>
-          <w:highlight w:val="green"/>
-        </w:rPr>
-        <w:t>Lite</w:t>
-      </w:r>
-      <w:r>
-        <w:rPr>
-          <w:highlight w:val="green"/>
-        </w:rPr>
-        <w:t xml:space="preserve"> volně k dispozici.</w:t>
-      </w:r>
+          <w:highlight w:val="yellow"/>
+        </w:rPr>
+      </w:pPr>
+    </w:p>
+    <w:p>
+      <w:pPr>
+        <w:rPr>
+          <w:highlight w:val="yellow"/>
+        </w:rPr>
+      </w:pPr>
+    </w:p>
+    <w:p>
+      <w:pPr>
+        <w:rPr>
+          <w:highlight w:val="yellow"/>
+        </w:rPr>
+      </w:pPr>
+    </w:p>
+    <w:p>
+      <w:pPr>
+        <w:rPr>
+          <w:highlight w:val="yellow"/>
+        </w:rPr>
+      </w:pPr>
+    </w:p>
+    <w:p>
+      <w:pPr>
+        <w:rPr>
+          <w:highlight w:val="yellow"/>
+        </w:rPr>
+      </w:pPr>
+    </w:p>
+    <w:p>
+      <w:pPr>
+        <w:rPr>
+          <w:highlight w:val="yellow"/>
+        </w:rPr>
+      </w:pPr>
+    </w:p>
+    <w:p>
+      <w:pPr>
+        <w:rPr>
+          <w:highlight w:val="yellow"/>
+        </w:rPr>
+      </w:pPr>
+    </w:p>
+    <w:p>
+      <w:pPr>
+        <w:rPr>
+          <w:highlight w:val="yellow"/>
+        </w:rPr>
+      </w:pPr>
+    </w:p>
+    <w:p>
+      <w:pPr>
+        <w:rPr>
+          <w:highlight w:val="yellow"/>
+        </w:rPr>
+      </w:pPr>
+    </w:p>
+    <w:p>
+      <w:pPr>
+        <w:rPr>
+          <w:highlight w:val="yellow"/>
+        </w:rPr>
+      </w:pPr>
+    </w:p>
+    <w:p>
+      <w:pPr>
+        <w:rPr>
+          <w:highlight w:val="yellow"/>
+        </w:rPr>
+      </w:pPr>
+    </w:p>
+    <w:p>
+      <w:pPr>
+        <w:rPr>
+          <w:highlight w:val="yellow"/>
+        </w:rPr>
+      </w:pPr>
+    </w:p>
+    <w:p>
+      <w:pPr>
+        <w:spacing w:after="0" w:line="240" w:lineRule="auto"/>
+        <w:ind w:firstLine="0"/>
+        <w:jc w:val="left"/>
+        <w:rPr>
+          <w:highlight w:val="yellow"/>
+        </w:rPr>
+      </w:pPr>
+      <w:r>
+        <w:rPr>
+          <w:highlight w:val="yellow"/>
+        </w:rPr>
+        <w:br w:type="page"/>
+      </w:r>
+    </w:p>
+    <w:p>
+      <w:pPr>
+        <w:rPr>
+          <w:highlight w:val="yellow"/>
+        </w:rPr>
+      </w:pPr>
     </w:p>
     <w:p>
       <w:pPr>
@@ -5779,7 +5162,6 @@
       <w:bookmarkStart w:id="13" w:name="_Toc386301761"/>
       <w:bookmarkStart w:id="14" w:name="_Toc476327918"/>
       <w:r>
-        <w:lastRenderedPageBreak/>
         <w:t>Výsledky</w:t>
       </w:r>
       <w:bookmarkEnd w:id="13"/>
@@ -5873,7 +5255,7 @@
                     </pic:cNvPicPr>
                   </pic:nvPicPr>
                   <pic:blipFill>
-                    <a:blip r:embed="rId21">
+                    <a:blip r:embed="rId19">
                       <a:extLst>
                         <a:ext uri="{28A0092B-C50C-407E-A947-70E740481C1C}">
                           <a14:useLocalDpi xmlns:a14="http://schemas.microsoft.com/office/drawing/2010/main" val="0"/>

</xml_diff>

<commit_message>
first commit of today
</commit_message>
<xml_diff>
--- a/projekt_sablona.docx
+++ b/projekt_sablona.docx
@@ -661,15 +661,7 @@
           <w:w w:val="105"/>
           <w:position w:val="3"/>
         </w:rPr>
-        <w:t xml:space="preserve">Student:                                 </w:t>
-      </w:r>
-      <w:r>
-        <w:rPr>
-          <w:w w:val="105"/>
-          <w:position w:val="3"/>
-          <w:lang w:val="en-US"/>
-        </w:rPr>
-        <w:t xml:space="preserve">Šimon </w:t>
+        <w:t xml:space="preserve">Student:                                 Šimon </w:t>
       </w:r>
       <w:r>
         <w:t>Kochánek</w:t>
@@ -1872,16 +1864,7 @@
         <w:t xml:space="preserve"> </w:t>
       </w:r>
       <w:r>
-        <w:t>vypracoval</w:t>
-      </w:r>
-      <w:r>
-        <w:t xml:space="preserve"> samostatně a </w:t>
-      </w:r>
-      <w:r>
-        <w:t>použil</w:t>
-      </w:r>
-      <w:r>
-        <w:t xml:space="preserve"> k tomu úplný výčet citací použitých pramenů, které uvádím v seznamu přiloženém k práci. </w:t>
+        <w:t xml:space="preserve">vypracoval samostatně a použil k tomu úplný výčet citací použitých pramenů, které uvádím v seznamu přiloženém k práci. </w:t>
       </w:r>
     </w:p>
     <w:p>
@@ -1952,13 +1935,7 @@
           <w:sz w:val="28"/>
         </w:rPr>
         <w:tab/>
-        <w:t xml:space="preserve">      …...….</w:t>
-      </w:r>
-      <w:r>
-        <w:rPr>
-          <w:sz w:val="28"/>
-        </w:rPr>
-        <w:t>………...………………...</w:t>
+        <w:t xml:space="preserve">      …...….………...………………...</w:t>
       </w:r>
     </w:p>
     <w:p>
@@ -2973,14 +2950,12 @@
         <w:rPr>
           <w:b/>
           <w:sz w:val="32"/>
-          <w:lang w:val="en-US"/>
         </w:rPr>
       </w:pPr>
       <w:r>
         <w:rPr>
           <w:b/>
           <w:sz w:val="32"/>
-          <w:lang w:val="en-US"/>
         </w:rPr>
         <w:t>ABSTRACT</w:t>
       </w:r>
@@ -2990,7 +2965,6 @@
         <w:pStyle w:val="Normlnbezodsazen"/>
         <w:rPr>
           <w:color w:val="FF0000"/>
-          <w:lang w:val="en-US"/>
         </w:rPr>
       </w:pPr>
     </w:p>
@@ -3044,14 +3018,12 @@
         <w:rPr>
           <w:b/>
           <w:sz w:val="28"/>
-          <w:lang w:val="en-US"/>
         </w:rPr>
       </w:pPr>
       <w:r>
         <w:rPr>
           <w:b/>
           <w:sz w:val="28"/>
-          <w:lang w:val="en-US"/>
         </w:rPr>
         <w:t>Keywords</w:t>
       </w:r>
@@ -4373,10 +4345,7 @@
               </w:rPr>
             </w:pPr>
             <w:r>
-              <w:t>Man In The Middle</w:t>
-            </w:r>
-            <w:r>
-              <w:t xml:space="preserve"> ( Označení útočníka mezi dvouma zařízeními) </w:t>
+              <w:t xml:space="preserve">Man In The Middle ( Označení útočníka mezi dvouma zařízeními) </w:t>
             </w:r>
           </w:p>
         </w:tc>
@@ -4391,23 +4360,11 @@
           </w:tcPr>
           <w:p>
             <w:pPr>
-              <w:pStyle w:val="Tabulka"/>
-              <w:jc w:val="left"/>
-              <w:rPr>
-                <w:color w:val="FF0000"/>
-              </w:rPr>
-            </w:pPr>
-            <w:r>
-              <w:rPr>
-                <w:color w:val="FF0000"/>
-              </w:rPr>
-              <w:t>PID</w:t>
-            </w:r>
-          </w:p>
-          <w:p>
-            <w:pPr>
               <w:ind w:firstLine="0"/>
             </w:pPr>
+            <w:r>
+              <w:t>NÚKIB</w:t>
+            </w:r>
           </w:p>
         </w:tc>
         <w:tc>
@@ -4419,23 +4376,11 @@
           </w:tcPr>
           <w:p>
             <w:pPr>
-              <w:pStyle w:val="Tabulka"/>
-              <w:jc w:val="left"/>
-              <w:rPr>
-                <w:color w:val="FF0000"/>
-              </w:rPr>
-            </w:pPr>
-            <w:r>
-              <w:rPr>
-                <w:color w:val="FF0000"/>
-              </w:rPr>
-              <w:t>Proporcionálně-integračně-derivační</w:t>
-            </w:r>
-          </w:p>
-          <w:p>
-            <w:pPr>
               <w:ind w:firstLine="0"/>
             </w:pPr>
+            <w:r>
+              <w:t>Národní Úřad pro Kybernetickou a Informační Bezpečnost</w:t>
+            </w:r>
           </w:p>
         </w:tc>
       </w:tr>
@@ -4448,7 +4393,6 @@
           <w:b/>
           <w:sz w:val="28"/>
           <w:szCs w:val="28"/>
-          <w:lang w:val="en-US"/>
         </w:rPr>
         <w:sectPr>
           <w:headerReference w:type="default" r:id="rId18"/>
@@ -4510,13 +4454,7 @@
       <w:bookmarkStart w:id="6" w:name="_Toc386301758"/>
       <w:bookmarkStart w:id="7" w:name="_Toc476327914"/>
       <w:r>
-        <w:t xml:space="preserve">Přehled </w:t>
-      </w:r>
-      <w:r>
-        <w:t>současného</w:t>
-      </w:r>
-      <w:r>
-        <w:t xml:space="preserve"> stavu</w:t>
+        <w:t>Přehled současného stavu</w:t>
       </w:r>
       <w:bookmarkEnd w:id="6"/>
       <w:bookmarkEnd w:id="7"/>
@@ -4525,86 +4463,47 @@
       <w:pPr>
         <w:pStyle w:val="Normlnbezodsazen"/>
         <w:rPr>
-          <w:highlight w:val="yellow"/>
-        </w:rPr>
-      </w:pPr>
-      <w:r>
-        <w:rPr>
-          <w:highlight w:val="yellow"/>
-        </w:rPr>
-        <w:t>Přehled aktuálního stavu řešené problematiky podrobně shrnuje (1) současný stav poznání a výchozí podmínky pro řešení a (2) definuje problém, který je nutno a který se bude v práci řešit.</w:t>
-      </w:r>
-      <w:r>
-        <w:rPr>
-          <w:highlight w:val="yellow"/>
-        </w:rPr>
-        <w:t xml:space="preserve"> </w:t>
-      </w:r>
-      <w:r>
-        <w:rPr>
-          <w:highlight w:val="yellow"/>
-        </w:rPr>
-        <w:t>Tato část práce je převážně vytvořena jako rešerše za použití mnoha literárních zdrojů. Při výkladu se postupuje od obecnějších informací k</w:t>
-      </w:r>
-      <w:r>
-        <w:rPr>
-          <w:highlight w:val="yellow"/>
-        </w:rPr>
-        <w:t xml:space="preserve"> informacím </w:t>
-      </w:r>
-      <w:r>
-        <w:rPr>
-          <w:highlight w:val="yellow"/>
-        </w:rPr>
-        <w:t xml:space="preserve">co nejkonkrétnějším a od toho, co se o </w:t>
-      </w:r>
-      <w:r>
-        <w:rPr>
-          <w:highlight w:val="yellow"/>
-        </w:rPr>
-        <w:t>dané</w:t>
-      </w:r>
-      <w:r>
-        <w:rPr>
-          <w:highlight w:val="yellow"/>
-        </w:rPr>
-        <w:t xml:space="preserve"> problematice ví, k</w:t>
-      </w:r>
-      <w:r>
-        <w:rPr>
-          <w:highlight w:val="yellow"/>
-        </w:rPr>
-        <w:t xml:space="preserve"> </w:t>
-      </w:r>
-      <w:r>
-        <w:rPr>
-          <w:highlight w:val="yellow"/>
-        </w:rPr>
-        <w:t>tomu, co</w:t>
-      </w:r>
-      <w:r>
-        <w:rPr>
-          <w:highlight w:val="yellow"/>
-        </w:rPr>
-        <w:t xml:space="preserve"> je neznámé a aktuálně vhodné k </w:t>
-      </w:r>
-      <w:r>
-        <w:rPr>
-          <w:highlight w:val="yellow"/>
-        </w:rPr>
-        <w:t>řešení. Z</w:t>
-      </w:r>
-      <w:r>
-        <w:rPr>
-          <w:highlight w:val="yellow"/>
-        </w:rPr>
-        <w:t xml:space="preserve"> </w:t>
-      </w:r>
-      <w:r>
-        <w:rPr>
-          <w:highlight w:val="yellow"/>
-        </w:rPr>
-        <w:t>takto uspořádaného výkladu pak logicky vyplynou cíle práce vytyčené níže.</w:t>
+          <w:color w:val="000000" w:themeColor="text1"/>
+          <w:lang w:val="en-US"/>
+          <w14:textOutline w14:w="0" w14:cap="flat" w14:cmpd="sng" w14:algn="ctr">
+            <w14:noFill/>
+            <w14:prstDash w14:val="solid"/>
+            <w14:round/>
+          </w14:textOutline>
+        </w:rPr>
+      </w:pPr>
+      <w:r>
+        <w:rPr>
+          <w:color w:val="000000" w:themeColor="text1"/>
+          <w14:textOutline w14:w="0" w14:cap="flat" w14:cmpd="sng" w14:algn="ctr">
+            <w14:noFill/>
+            <w14:prstDash w14:val="solid"/>
+            <w14:round/>
+          </w14:textOutline>
+        </w:rPr>
+        <w:t>Náš přehled si můžeme zatím představit na nemocnici v níž platí určitá politika</w:t>
+      </w:r>
+      <w:r>
+        <w:rPr>
+          <w:color w:val="000000" w:themeColor="text1"/>
+          <w14:textOutline w14:w="0" w14:cap="flat" w14:cmpd="sng" w14:algn="ctr">
+            <w14:noFill/>
+            <w14:prstDash w14:val="solid"/>
+            <w14:round/>
+          </w14:textOutline>
+        </w:rPr>
+        <w:t xml:space="preserve">, ale nesplňuje určitá dnešní doporučení vydaná </w:t>
+      </w:r>
+      <w:r>
+        <w:rPr>
+          <w:color w:val="000000" w:themeColor="text1"/>
+          <w14:textOutline w14:w="0" w14:cap="flat" w14:cmpd="sng" w14:algn="ctr">
+            <w14:noFill/>
+            <w14:prstDash w14:val="solid"/>
+            <w14:round/>
+          </w14:textOutline>
+        </w:rPr>
+        <w:t xml:space="preserve">Národním úřadem pro kybernetickou(dále jen jako NÚKIB) a informační bezpečnost. </w:t>
       </w:r>
     </w:p>
     <w:p/>
@@ -4731,13 +4630,7 @@
         <w:rPr>
           <w:highlight w:val="yellow"/>
         </w:rPr>
-        <w:t xml:space="preserve"> </w:t>
-      </w:r>
-      <w:r>
-        <w:rPr>
-          <w:highlight w:val="yellow"/>
-        </w:rPr>
-        <w:t>Názvy příslušných kapitol a podkapitol jsou voleny s ohledem na jejich konkrétní obsah</w:t>
+        <w:t xml:space="preserve"> Názvy příslušných kapitol a podkapitol jsou voleny s ohledem na jejich konkrétní obsah</w:t>
       </w:r>
       <w:r>
         <w:rPr>
@@ -4771,7 +4664,6 @@
       <w:bookmarkStart w:id="11" w:name="_Toc386301760"/>
       <w:bookmarkStart w:id="12" w:name="_Toc476327917"/>
       <w:r>
-        <w:lastRenderedPageBreak/>
         <w:t>Metody</w:t>
       </w:r>
       <w:bookmarkEnd w:id="11"/>
@@ -4797,25 +4689,7 @@
         <w:rPr>
           <w:highlight w:val="yellow"/>
         </w:rPr>
-        <w:t xml:space="preserve"> </w:t>
-      </w:r>
-      <w:r>
-        <w:rPr>
-          <w:highlight w:val="yellow"/>
-        </w:rPr>
-        <w:t>V závislosti na charakteru řešeného problému je tuto část práce možné rozdělit do více kapitol, kdy</w:t>
-      </w:r>
-      <w:r>
-        <w:rPr>
-          <w:highlight w:val="yellow"/>
-        </w:rPr>
-        <w:t xml:space="preserve"> </w:t>
-      </w:r>
-      <w:r>
-        <w:rPr>
-          <w:highlight w:val="yellow"/>
-        </w:rPr>
-        <w:t>názvy kapitol jsou voleny konkrétněji s ohledem na jejich obsah.</w:t>
+        <w:t xml:space="preserve"> V závislosti na charakteru řešeného problému je tuto část práce možné rozdělit do více kapitol, kdy názvy kapitol jsou voleny konkrétněji s ohledem na jejich obsah.</w:t>
       </w:r>
     </w:p>
     <w:p>
@@ -4852,7 +4726,14 @@
         <w:rPr>
           <w:highlight w:val="yellow"/>
         </w:rPr>
-        <w:t xml:space="preserve">statistického vyhodnocení apod. </w:t>
+        <w:t xml:space="preserve">statistického vyhodnocení </w:t>
+      </w:r>
+      <w:r>
+        <w:rPr>
+          <w:highlight w:val="yellow"/>
+        </w:rPr>
+        <w:lastRenderedPageBreak/>
+        <w:t xml:space="preserve">apod. </w:t>
       </w:r>
       <w:r>
         <w:rPr>
@@ -6069,13 +5950,7 @@
         <w:rPr>
           <w:highlight w:val="yellow"/>
         </w:rPr>
-        <w:t xml:space="preserve"> limitace práce. Nakonec lze nastínit další směřování práce do </w:t>
-      </w:r>
-      <w:r>
-        <w:rPr>
-          <w:highlight w:val="yellow"/>
-        </w:rPr>
-        <w:t>budoucna, opatrně spekulovat o klinickém významu práce apod.</w:t>
+        <w:t xml:space="preserve"> limitace práce. Nakonec lze nastínit další směřování práce do budoucna, opatrně spekulovat o klinickém významu práce apod.</w:t>
       </w:r>
     </w:p>
     <w:p>
@@ -6313,13 +6188,7 @@
         <w:rPr>
           <w:highlight w:val="yellow"/>
         </w:rPr>
-        <w:t xml:space="preserve">V celém dokumentu je nezbytné dodržovat jednotný styl </w:t>
-      </w:r>
-      <w:r>
-        <w:rPr>
-          <w:highlight w:val="yellow"/>
-        </w:rPr>
-        <w:t>citací.</w:t>
+        <w:t>V celém dokumentu je nezbytné dodržovat jednotný styl citací.</w:t>
       </w:r>
       <w:r>
         <w:rPr>
@@ -6425,11 +6294,13 @@
         <w:pStyle w:val="Zdroj"/>
         <w:rPr>
           <w:highlight w:val="green"/>
+          <w:lang w:val="cs-CZ"/>
         </w:rPr>
       </w:pPr>
       <w:r>
         <w:rPr>
           <w:highlight w:val="green"/>
+          <w:lang w:val="cs-CZ"/>
         </w:rPr>
         <w:t xml:space="preserve">GUYTON, Arthur C. a John E. HALL. </w:t>
       </w:r>
@@ -6438,12 +6309,14 @@
           <w:i/>
           <w:iCs/>
           <w:highlight w:val="green"/>
+          <w:lang w:val="cs-CZ"/>
         </w:rPr>
         <w:t>Textbook of medical physiology</w:t>
       </w:r>
       <w:r>
         <w:rPr>
           <w:highlight w:val="green"/>
+          <w:lang w:val="cs-CZ"/>
         </w:rPr>
         <w:t>. 11th ed. Philadelphia: Elsevier Saunders, 2006. ISBN 07-216-0240-1.</w:t>
       </w:r>
@@ -6819,13 +6692,7 @@
         <w:rPr>
           <w:highlight w:val="yellow"/>
         </w:rPr>
-        <w:t>Každou</w:t>
-      </w:r>
-      <w:r>
-        <w:rPr>
-          <w:highlight w:val="yellow"/>
-        </w:rPr>
-        <w:t xml:space="preserve"> hlavní kapitolu práce (nadpis 1. úrovně) začínejte na samostatné stránce.</w:t>
+        <w:t>Každou hlavní kapitolu práce (nadpis 1. úrovně) začínejte na samostatné stránce.</w:t>
       </w:r>
     </w:p>
     <w:p>
@@ -7270,13 +7137,7 @@
         <w:rPr>
           <w:highlight w:val="yellow"/>
         </w:rPr>
-        <w:t>bsah datového nosiče je specifikován na stránkách FBMI ČVUT v Praze</w:t>
-      </w:r>
-      <w:r>
-        <w:rPr>
-          <w:highlight w:val="yellow"/>
-        </w:rPr>
-        <w:t>.</w:t>
+        <w:t>bsah datového nosiče je specifikován na stránkách FBMI ČVUT v Praze.</w:t>
       </w:r>
       <w:r>
         <w:rPr>
@@ -7294,19 +7155,7 @@
         <w:rPr>
           <w:highlight w:val="yellow"/>
         </w:rPr>
-        <w:t xml:space="preserve"> není </w:t>
-      </w:r>
-      <w:r>
-        <w:rPr>
-          <w:highlight w:val="yellow"/>
-        </w:rPr>
-        <w:t>odevzdání</w:t>
-      </w:r>
-      <w:r>
-        <w:rPr>
-          <w:highlight w:val="yellow"/>
-        </w:rPr>
-        <w:t xml:space="preserve"> této přílohy nutné.</w:t>
+        <w:t xml:space="preserve"> není odevzdání této přílohy nutné.</w:t>
       </w:r>
     </w:p>
     <w:p>

</xml_diff>

<commit_message>
deleting false version tvl
</commit_message>
<xml_diff>
--- a/projekt_sablona.docx
+++ b/projekt_sablona.docx
@@ -3503,6 +3503,11 @@
           </w:r>
         </w:p>
         <w:p>
+          <w:r>
+            <w:t>2.2    Potenciální hrozby............................................................................................11</w:t>
+          </w:r>
+        </w:p>
+        <w:p>
           <w:pPr>
             <w:pStyle w:val="TOC1"/>
             <w:rPr>
@@ -4631,9 +4636,14 @@
     </w:p>
     <w:p>
       <w:pPr>
-        <w:ind w:firstLine="0"/>
-      </w:pPr>
-    </w:p>
+        <w:pStyle w:val="Heading2"/>
+      </w:pPr>
+      <w:r>
+        <w:lastRenderedPageBreak/>
+        <w:t>Potenciální hrozby</w:t>
+      </w:r>
+    </w:p>
+    <w:p/>
     <w:p>
       <w:pPr>
         <w:ind w:firstLine="0"/>

</xml_diff>